<commit_message>
new Tutorial: Video display with Qt and OpenCV
</commit_message>
<xml_diff>
--- a/Tutorials/How to add source files in Qt projects.docx
+++ b/Tutorials/How to add source files in Qt projects.docx
@@ -72,6 +72,29 @@
           <w:szCs w:val="24"/>
         </w:rPr>
         <w:t>Author: Rafael Guimaraes de Paula</w:t>
+      </w:r>
+    </w:p>
+    <w:p>
+      <w:pPr>
+        <w:pStyle w:val="Normal"/>
+        <w:spacing w:before="0" w:after="0"/>
+        <w:jc w:val="left"/>
+        <w:rPr/>
+      </w:pPr>
+      <w:r>
+        <w:rPr/>
+      </w:r>
+    </w:p>
+    <w:p>
+      <w:pPr>
+        <w:pStyle w:val="Normal"/>
+        <w:spacing w:before="0" w:after="0"/>
+        <w:jc w:val="left"/>
+        <w:rPr/>
+      </w:pPr>
+      <w:r>
+        <w:rPr/>
+        <w:t>To learn how to create a new project in QtCreator, follow the first steps in “Video display with Qt and OpenCV” tutorial within this tutorial package.</w:t>
       </w:r>
     </w:p>
     <w:p>
@@ -201,27 +224,16 @@
       <w:r>
         <w:rPr/>
         <w:t>Let's add a main.cpp file in the project. Right-click on the project and select “Add New...”.</w:t>
-      </w:r>
-    </w:p>
-    <w:p>
-      <w:pPr>
-        <w:pStyle w:val="Normal"/>
-        <w:spacing w:before="0" w:after="0"/>
-        <w:jc w:val="left"/>
-        <w:rPr/>
-      </w:pPr>
-      <w:r>
-        <w:rPr/>
         <w:drawing>
           <wp:anchor behindDoc="0" distT="0" distB="0" distL="0" distR="0" simplePos="0" locked="0" layoutInCell="1" allowOverlap="1" relativeHeight="2">
             <wp:simplePos x="0" y="0"/>
             <wp:positionH relativeFrom="column">
-              <wp:posOffset>-28575</wp:posOffset>
+              <wp:posOffset>28575</wp:posOffset>
             </wp:positionH>
             <wp:positionV relativeFrom="paragraph">
-              <wp:posOffset>106680</wp:posOffset>
+              <wp:posOffset>272415</wp:posOffset>
             </wp:positionV>
-            <wp:extent cx="6120130" cy="4333875"/>
+            <wp:extent cx="5400040" cy="3819525"/>
             <wp:effectExtent l="0" t="0" r="0" b="0"/>
             <wp:wrapTopAndBottom/>
             <wp:docPr id="1" name="Picture" descr=""/>
@@ -246,7 +258,7 @@
                   <pic:spPr bwMode="auto">
                     <a:xfrm>
                       <a:off x="0" y="0"/>
-                      <a:ext cx="6120130" cy="4333875"/>
+                      <a:ext cx="5400040" cy="3819525"/>
                     </a:xfrm>
                     <a:prstGeom prst="rect">
                       <a:avLst/>
@@ -264,6 +276,17 @@
             </a:graphic>
           </wp:anchor>
         </w:drawing>
+      </w:r>
+    </w:p>
+    <w:p>
+      <w:pPr>
+        <w:pStyle w:val="Normal"/>
+        <w:spacing w:before="0" w:after="0"/>
+        <w:jc w:val="left"/>
+        <w:rPr/>
+      </w:pPr>
+      <w:r>
+        <w:rPr/>
       </w:r>
     </w:p>
     <w:p>

</xml_diff>